<commit_message>
Finally fix mutable ParserPredicates in sets *properly*
</commit_message>
<xml_diff>
--- a/docs/2024_dig301_as91906_documentation.docx
+++ b/docs/2024_dig301_as91906_documentation.docx
@@ -18487,6 +18487,23 @@
       </w:r>
       <w:r>
         <w:t xml:space="preserve"> only need to occur in ONE place, but now the cursed mutability is sprinkled all around the codebase</w:t>
+      </w:r>
+    </w:p>
+    <w:p>
+      <w:pPr>
+        <w:pStyle w:val="ListParagraph"/>
+      </w:pPr>
+      <w:r>
+        <w:t>This is now FIXED :) I will keep this here for history sake</w:t>
+      </w:r>
+      <w:r>
+        <w:t>, but now we have implemented the proposed fix – simply do not mutate the elements *while* in the sets, remove them, mutate them, and re-add them back into the set if necessary.</w:t>
+      </w:r>
+      <w:r>
+        <w:t xml:space="preserve"> This change has removed a lot of cursed, redundant code from the codebase, and should also have </w:t>
+      </w:r>
+      <w:r>
+        <w:t>a slight performance benefit as now the O(1) time HashSet lookup is being used to it’s full potential</w:t>
       </w:r>
     </w:p>
     <w:sectPr>

</xml_diff>